<commit_message>
Comienzo del derarollo de la historia
Ya vamos ir metiendo los conceptos del jugos, su historia, su animacion
, su entorno y su jugabilidad.
</commit_message>
<xml_diff>
--- a/Doc/X Space Commander.docx
+++ b/Doc/X Space Commander.docx
@@ -862,42 +862,46 @@
           <w:lang w:val="es-ES"/>
         </w:rPr>
       </w:pPr>
+    </w:p>
+    <w:p>
+      <w:pPr>
+        <w:rPr>
+          <w:lang w:val="es-ES"/>
+        </w:rPr>
+      </w:pPr>
+    </w:p>
+    <w:p>
+      <w:pPr>
+        <w:rPr>
+          <w:u w:val="single"/>
+          <w:lang w:val="es-ES"/>
+        </w:rPr>
+      </w:pPr>
+      <w:r>
+        <w:rPr>
+          <w:lang w:val="es-ES"/>
+        </w:rPr>
+        <w:t xml:space="preserve">Aún queda mucho por desglosar elementos que va componer el mundo del </w:t>
+      </w:r>
+      <w:r>
+        <w:rPr>
+          <w:lang w:val="es-ES"/>
+        </w:rPr>
+        <w:t>videojuego,</w:t>
+      </w:r>
+      <w:r>
+        <w:rPr>
+          <w:lang w:val="es-ES"/>
+        </w:rPr>
+        <w:t xml:space="preserve"> pero los elementos principales ya están, lo demás se podría ir añad</w:t>
+      </w:r>
       <w:bookmarkStart w:id="0" w:name="_GoBack"/>
       <w:bookmarkEnd w:id="0"/>
-    </w:p>
-    <w:p>
-      <w:pPr>
-        <w:rPr>
-          <w:lang w:val="es-ES"/>
-        </w:rPr>
-      </w:pPr>
-    </w:p>
-    <w:p>
-      <w:pPr>
-        <w:rPr>
-          <w:u w:val="single"/>
-          <w:lang w:val="es-ES"/>
-        </w:rPr>
-      </w:pPr>
-      <w:r>
-        <w:rPr>
-          <w:lang w:val="es-ES"/>
-        </w:rPr>
-        <w:t xml:space="preserve">Aún queda mucho por desglosar elementos que va componer el mundo del </w:t>
-      </w:r>
-      <w:proofErr w:type="gramStart"/>
-      <w:r>
-        <w:rPr>
-          <w:lang w:val="es-ES"/>
-        </w:rPr>
-        <w:t>videojuego ,</w:t>
-      </w:r>
-      <w:proofErr w:type="gramEnd"/>
-      <w:r>
-        <w:rPr>
-          <w:lang w:val="es-ES"/>
-        </w:rPr>
-        <w:t xml:space="preserve"> pero los elementos principales ya están, lo demás se podría ir añadiendo según se avanza. </w:t>
+      <w:r>
+        <w:rPr>
+          <w:lang w:val="es-ES"/>
+        </w:rPr>
+        <w:t xml:space="preserve">iendo según se avanza. </w:t>
       </w:r>
     </w:p>
     <w:p>

</xml_diff>